<commit_message>
new files were added
</commit_message>
<xml_diff>
--- a/MCR_notes.docx
+++ b/MCR_notes.docx
@@ -17,136 +17,166 @@
     </w:p>
     <w:p>
       <w:r>
-        <w:t xml:space="preserve">Construction of an Unmanned Underwater Vehicle (UUV) that will navigate and clean up trash in a body of water autonomously. </w:t>
+        <w:t xml:space="preserve">Construction of an Unmanned Underwater Vehicle (UUV) that </w:t>
+      </w:r>
+      <w:r>
+        <w:t>is capable of autonomous</w:t>
+      </w:r>
+      <w:r>
+        <w:t xml:space="preserve"> naviga</w:t>
+      </w:r>
+      <w:r>
+        <w:t>tion and garbage collection in</w:t>
+      </w:r>
+      <w:r>
+        <w:t xml:space="preserve"> a body of water. </w:t>
+      </w:r>
+    </w:p>
+    <w:p>
+      <w:pPr>
+        <w:rPr>
+          <w:b/>
+        </w:rPr>
+      </w:pPr>
+      <w:r>
+        <w:rPr>
+          <w:b/>
+        </w:rPr>
+        <w:t>Item</w:t>
+      </w:r>
+      <w:r>
+        <w:rPr>
+          <w:b/>
+        </w:rPr>
+        <w:t xml:space="preserve"> List</w:t>
+      </w:r>
+    </w:p>
+    <w:p>
+      <w:pPr>
+        <w:ind w:firstLine="720"/>
+      </w:pPr>
+      <w:r>
+        <w:t>Tube Structure</w:t>
+      </w:r>
+    </w:p>
+    <w:p>
+      <w:pPr>
+        <w:ind w:firstLine="720"/>
+      </w:pPr>
+      <w:r>
+        <w:tab/>
+        <w:t>-1/2 inch PVC pipes for the frame</w:t>
+      </w:r>
+    </w:p>
+    <w:p>
+      <w:pPr>
+        <w:ind w:firstLine="720"/>
+      </w:pPr>
+      <w:r>
+        <w:t>Main Module</w:t>
+      </w:r>
+    </w:p>
+    <w:p>
+      <w:pPr>
+        <w:ind w:firstLine="720"/>
+      </w:pPr>
+      <w:r>
+        <w:t>Two Large Tubes</w:t>
+      </w:r>
+    </w:p>
+    <w:p>
+      <w:pPr>
+        <w:ind w:firstLine="720"/>
+      </w:pPr>
+      <w:r>
+        <w:t>4 motors and ESCs</w:t>
+      </w:r>
+    </w:p>
+    <w:p>
+      <w:pPr>
+        <w:ind w:left="1440" w:hanging="720"/>
+      </w:pPr>
+      <w:r>
+        <w:tab/>
+      </w:r>
+      <w:r>
+        <w:t>http://www.ebay.com/itm/2212-920KV-CW-CCW-Motor-for-DJI-Phantom-30A-Simonk-Brushless-ESC-4Pcs-/111842854427?hash=item1a0a5a861b:g:gsIAAOSwOdpXxkg~</w:t>
+      </w:r>
+      <w:r>
+        <w:t xml:space="preserve"> </w:t>
+      </w:r>
+    </w:p>
+    <w:p>
+      <w:pPr>
+        <w:ind w:firstLine="720"/>
+      </w:pPr>
+      <w:r>
+        <w:t>Gyroscope</w:t>
+      </w:r>
+    </w:p>
+    <w:p>
+      <w:r>
+        <w:tab/>
+        <w:t>Camera</w:t>
+      </w:r>
+    </w:p>
+    <w:p>
+      <w:r>
+        <w:tab/>
+        <w:t>Flash Light</w:t>
+      </w:r>
+    </w:p>
+    <w:p>
+      <w:r>
+        <w:tab/>
+        <w:t>SONAR/Waterproof Ultrasonic sensor (may not need)</w:t>
+      </w:r>
+    </w:p>
+    <w:p>
+      <w:r>
+        <w:tab/>
+        <w:t>Transceiver (optional)</w:t>
+      </w:r>
+    </w:p>
+    <w:p>
+      <w:r>
+        <w:tab/>
+        <w:t>Sealing material</w:t>
+      </w:r>
+    </w:p>
+    <w:p/>
+    <w:p>
+      <w:pPr>
+        <w:rPr>
+          <w:b/>
+        </w:rPr>
+      </w:pPr>
+      <w:r>
+        <w:rPr>
+          <w:b/>
+        </w:rPr>
+        <w:t>Subsystems</w:t>
+      </w:r>
+    </w:p>
+    <w:p>
+      <w:r>
+        <w:tab/>
+        <w:t>Navigation</w:t>
+      </w:r>
+    </w:p>
+    <w:p>
+      <w:pPr>
+        <w:pStyle w:val="ListParagraph"/>
+        <w:numPr>
+          <w:ilvl w:val="0"/>
+          <w:numId w:val="3"/>
+        </w:numPr>
+      </w:pPr>
+      <w:r>
+        <w:t>Able to move and turn in the water using its propulsion</w:t>
       </w:r>
       <w:bookmarkStart w:id="0" w:name="_GoBack"/>
       <w:bookmarkEnd w:id="0"/>
-    </w:p>
-    <w:p>
-      <w:pPr>
-        <w:rPr>
-          <w:b/>
-        </w:rPr>
-      </w:pPr>
-      <w:r>
-        <w:rPr>
-          <w:b/>
-        </w:rPr>
-        <w:t>Items</w:t>
-      </w:r>
-      <w:r>
-        <w:rPr>
-          <w:b/>
-        </w:rPr>
-        <w:t xml:space="preserve"> List</w:t>
-      </w:r>
-    </w:p>
-    <w:p>
-      <w:pPr>
-        <w:ind w:firstLine="720"/>
-      </w:pPr>
-      <w:r>
-        <w:t>Tube Structure</w:t>
-      </w:r>
-    </w:p>
-    <w:p>
-      <w:pPr>
-        <w:ind w:firstLine="720"/>
-      </w:pPr>
-      <w:r>
-        <w:tab/>
-        <w:t>-1/2 inch PVC pipes for the frame</w:t>
-      </w:r>
-    </w:p>
-    <w:p>
-      <w:pPr>
-        <w:ind w:firstLine="720"/>
-      </w:pPr>
-      <w:r>
-        <w:t>Main Module</w:t>
-      </w:r>
-    </w:p>
-    <w:p>
-      <w:pPr>
-        <w:ind w:firstLine="720"/>
-      </w:pPr>
-      <w:r>
-        <w:t>Two Large Tubes</w:t>
-      </w:r>
-    </w:p>
-    <w:p>
-      <w:pPr>
-        <w:ind w:firstLine="720"/>
-      </w:pPr>
-      <w:r>
-        <w:t>4 motors and ESCs</w:t>
-      </w:r>
-    </w:p>
-    <w:p>
-      <w:pPr>
-        <w:ind w:left="1440" w:hanging="720"/>
-      </w:pPr>
-      <w:r>
-        <w:tab/>
-      </w:r>
-      <w:r>
-        <w:t>http://www.ebay.com/itm/2212-920KV-CW-CCW-Motor-for-DJI-Phantom-30A-Simonk-Brushless-ESC-4Pcs-/111842854427?hash=item1a0a5a861b:g:gsIAAOSwOdpXxkg~</w:t>
-      </w:r>
-      <w:r>
-        <w:t xml:space="preserve"> </w:t>
-      </w:r>
-    </w:p>
-    <w:p>
-      <w:pPr>
-        <w:ind w:firstLine="720"/>
-      </w:pPr>
-      <w:r>
-        <w:t>Gyroscope</w:t>
-      </w:r>
-    </w:p>
-    <w:p>
-      <w:r>
-        <w:tab/>
-        <w:t>Camera</w:t>
-      </w:r>
-    </w:p>
-    <w:p>
-      <w:r>
-        <w:tab/>
-        <w:t>Flash Light</w:t>
-      </w:r>
-    </w:p>
-    <w:p>
-      <w:r>
-        <w:tab/>
-        <w:t>SONAR/Waterproof Ultrasonic sensor (may not need)</w:t>
-      </w:r>
-    </w:p>
-    <w:p>
-      <w:r>
-        <w:tab/>
-        <w:t>Transceiver (optional)</w:t>
-      </w:r>
-    </w:p>
-    <w:p>
-      <w:r>
-        <w:tab/>
-        <w:t>Sealing material</w:t>
-      </w:r>
-    </w:p>
-    <w:p/>
-    <w:p>
-      <w:pPr>
-        <w:rPr>
-          <w:b/>
-        </w:rPr>
-      </w:pPr>
-      <w:r>
-        <w:rPr>
-          <w:b/>
-        </w:rPr>
-        <w:t>Subsystems</w:t>
-      </w:r>
     </w:p>
     <w:p>
       <w:r>
@@ -203,7 +233,15 @@
         </w:numPr>
       </w:pPr>
       <w:r>
-        <w:t>Detection of garbage, navigation and collection</w:t>
+        <w:t xml:space="preserve">Detection of garbage, </w:t>
+      </w:r>
+      <w:proofErr w:type="gramStart"/>
+      <w:r>
+        <w:t>navigation</w:t>
+      </w:r>
+      <w:proofErr w:type="gramEnd"/>
+      <w:r>
+        <w:t xml:space="preserve"> and collection</w:t>
       </w:r>
     </w:p>
     <w:p>
@@ -581,6 +619,118 @@
     </w:lvl>
   </w:abstractNum>
   <w:abstractNum w:abstractNumId="1" w15:restartNumberingAfterBreak="0">
+    <w:nsid w:val="475B2E13"/>
+    <w:multiLevelType w:val="hybridMultilevel"/>
+    <w:tmpl w:val="0400C4D2"/>
+    <w:lvl w:ilvl="0" w:tplc="C8C48A88">
+      <w:numFmt w:val="bullet"/>
+      <w:lvlText w:val="-"/>
+      <w:lvlJc w:val="left"/>
+      <w:pPr>
+        <w:ind w:left="1800" w:hanging="360"/>
+      </w:pPr>
+      <w:rPr>
+        <w:rFonts w:ascii="Calibri" w:eastAsiaTheme="minorHAnsi" w:hAnsi="Calibri" w:cs="Calibri" w:hint="default"/>
+      </w:rPr>
+    </w:lvl>
+    <w:lvl w:ilvl="1" w:tplc="04090003" w:tentative="1">
+      <w:start w:val="1"/>
+      <w:numFmt w:val="bullet"/>
+      <w:lvlText w:val="o"/>
+      <w:lvlJc w:val="left"/>
+      <w:pPr>
+        <w:ind w:left="2520" w:hanging="360"/>
+      </w:pPr>
+      <w:rPr>
+        <w:rFonts w:ascii="Courier New" w:hAnsi="Courier New" w:cs="Courier New" w:hint="default"/>
+      </w:rPr>
+    </w:lvl>
+    <w:lvl w:ilvl="2" w:tplc="04090005" w:tentative="1">
+      <w:start w:val="1"/>
+      <w:numFmt w:val="bullet"/>
+      <w:lvlText w:val=""/>
+      <w:lvlJc w:val="left"/>
+      <w:pPr>
+        <w:ind w:left="3240" w:hanging="360"/>
+      </w:pPr>
+      <w:rPr>
+        <w:rFonts w:ascii="Wingdings" w:hAnsi="Wingdings" w:hint="default"/>
+      </w:rPr>
+    </w:lvl>
+    <w:lvl w:ilvl="3" w:tplc="04090001" w:tentative="1">
+      <w:start w:val="1"/>
+      <w:numFmt w:val="bullet"/>
+      <w:lvlText w:val=""/>
+      <w:lvlJc w:val="left"/>
+      <w:pPr>
+        <w:ind w:left="3960" w:hanging="360"/>
+      </w:pPr>
+      <w:rPr>
+        <w:rFonts w:ascii="Symbol" w:hAnsi="Symbol" w:hint="default"/>
+      </w:rPr>
+    </w:lvl>
+    <w:lvl w:ilvl="4" w:tplc="04090003" w:tentative="1">
+      <w:start w:val="1"/>
+      <w:numFmt w:val="bullet"/>
+      <w:lvlText w:val="o"/>
+      <w:lvlJc w:val="left"/>
+      <w:pPr>
+        <w:ind w:left="4680" w:hanging="360"/>
+      </w:pPr>
+      <w:rPr>
+        <w:rFonts w:ascii="Courier New" w:hAnsi="Courier New" w:cs="Courier New" w:hint="default"/>
+      </w:rPr>
+    </w:lvl>
+    <w:lvl w:ilvl="5" w:tplc="04090005" w:tentative="1">
+      <w:start w:val="1"/>
+      <w:numFmt w:val="bullet"/>
+      <w:lvlText w:val=""/>
+      <w:lvlJc w:val="left"/>
+      <w:pPr>
+        <w:ind w:left="5400" w:hanging="360"/>
+      </w:pPr>
+      <w:rPr>
+        <w:rFonts w:ascii="Wingdings" w:hAnsi="Wingdings" w:hint="default"/>
+      </w:rPr>
+    </w:lvl>
+    <w:lvl w:ilvl="6" w:tplc="04090001" w:tentative="1">
+      <w:start w:val="1"/>
+      <w:numFmt w:val="bullet"/>
+      <w:lvlText w:val=""/>
+      <w:lvlJc w:val="left"/>
+      <w:pPr>
+        <w:ind w:left="6120" w:hanging="360"/>
+      </w:pPr>
+      <w:rPr>
+        <w:rFonts w:ascii="Symbol" w:hAnsi="Symbol" w:hint="default"/>
+      </w:rPr>
+    </w:lvl>
+    <w:lvl w:ilvl="7" w:tplc="04090003" w:tentative="1">
+      <w:start w:val="1"/>
+      <w:numFmt w:val="bullet"/>
+      <w:lvlText w:val="o"/>
+      <w:lvlJc w:val="left"/>
+      <w:pPr>
+        <w:ind w:left="6840" w:hanging="360"/>
+      </w:pPr>
+      <w:rPr>
+        <w:rFonts w:ascii="Courier New" w:hAnsi="Courier New" w:cs="Courier New" w:hint="default"/>
+      </w:rPr>
+    </w:lvl>
+    <w:lvl w:ilvl="8" w:tplc="04090005" w:tentative="1">
+      <w:start w:val="1"/>
+      <w:numFmt w:val="bullet"/>
+      <w:lvlText w:val=""/>
+      <w:lvlJc w:val="left"/>
+      <w:pPr>
+        <w:ind w:left="7560" w:hanging="360"/>
+      </w:pPr>
+      <w:rPr>
+        <w:rFonts w:ascii="Wingdings" w:hAnsi="Wingdings" w:hint="default"/>
+      </w:rPr>
+    </w:lvl>
+  </w:abstractNum>
+  <w:abstractNum w:abstractNumId="2" w15:restartNumberingAfterBreak="0">
     <w:nsid w:val="4923142F"/>
     <w:multiLevelType w:val="hybridMultilevel"/>
     <w:tmpl w:val="A086E08A"/>
@@ -697,6 +847,9 @@
     <w:abstractNumId w:val="0"/>
   </w:num>
   <w:num w:numId="2">
+    <w:abstractNumId w:val="2"/>
+  </w:num>
+  <w:num w:numId="3">
     <w:abstractNumId w:val="1"/>
   </w:num>
 </w:numbering>

</xml_diff>